<commit_message>
almost working hardcoded login
</commit_message>
<xml_diff>
--- a/W5/Ben-Notes/W5 Angular.docx
+++ b/W5/Ben-Notes/W5 Angular.docx
@@ -11159,7 +11159,23 @@
           <w:noProof/>
           <w:color w:val="000000" w:themeColor="text1"/>
         </w:rPr>
-        <w:t>OR ng g s services.&lt;service-name&gt;</w:t>
+        <w:t>OR ng g s services</w:t>
+      </w:r>
+      <w:r>
+        <w:rPr>
+          <w:rFonts w:ascii="Arial" w:eastAsia="Arial" w:hAnsi="Arial" w:cs="Arial"/>
+          <w:noProof/>
+          <w:color w:val="000000" w:themeColor="text1"/>
+        </w:rPr>
+        <w:t>/</w:t>
+      </w:r>
+      <w:r>
+        <w:rPr>
+          <w:rFonts w:ascii="Arial" w:eastAsia="Arial" w:hAnsi="Arial" w:cs="Arial"/>
+          <w:noProof/>
+          <w:color w:val="000000" w:themeColor="text1"/>
+        </w:rPr>
+        <w:t>&lt;service-name&gt;</w:t>
       </w:r>
     </w:p>
     <w:p>
@@ -13048,7 +13064,7 @@
               </wp:inline>
             </w:drawing>
           </mc:Choice>
-          <mc:Fallback xmlns:a14="http://schemas.microsoft.com/office/drawing/2010/main" xmlns:pic="http://schemas.openxmlformats.org/drawingml/2006/picture" xmlns:a="http://schemas.openxmlformats.org/drawingml/2006/main"/>
+          <mc:Fallback xmlns:a="http://schemas.openxmlformats.org/drawingml/2006/main" xmlns:pic="http://schemas.openxmlformats.org/drawingml/2006/picture" xmlns:a14="http://schemas.microsoft.com/office/drawing/2010/main"/>
         </mc:AlternateContent>
       </w:r>
     </w:p>
@@ -24923,6 +24939,21 @@
 </file>
 
 <file path=customXml/item1.xml><?xml version="1.0" encoding="utf-8"?>
+<?mso-contentType ?>
+<FormTemplates xmlns="http://schemas.microsoft.com/sharepoint/v3/contenttype/forms">
+  <Display>DocumentLibraryForm</Display>
+  <Edit>DocumentLibraryForm</Edit>
+  <New>DocumentLibraryForm</New>
+</FormTemplates>
+</file>
+
+<file path=customXml/item2.xml><?xml version="1.0" encoding="utf-8"?>
+<p:properties xmlns:p="http://schemas.microsoft.com/office/2006/metadata/properties" xmlns:xsi="http://www.w3.org/2001/XMLSchema-instance" xmlns:pc="http://schemas.microsoft.com/office/infopath/2007/PartnerControls">
+  <documentManagement/>
+</p:properties>
+</file>
+
+<file path=customXml/item3.xml><?xml version="1.0" encoding="utf-8"?>
 <ct:contentTypeSchema xmlns:ct="http://schemas.microsoft.com/office/2006/metadata/contentType" xmlns:ma="http://schemas.microsoft.com/office/2006/metadata/properties/metaAttributes" ct:_="" ma:_="" ma:contentTypeName="Document" ma:contentTypeID="0x010100B98C1E6922DA3C4DB24736904255FD8A" ma:contentTypeVersion="3" ma:contentTypeDescription="Create a new document." ma:contentTypeScope="" ma:versionID="75c0b9148798dd838e65b99d11d6f6e3">
   <xsd:schema xmlns:xsd="http://www.w3.org/2001/XMLSchema" xmlns:xs="http://www.w3.org/2001/XMLSchema" xmlns:p="http://schemas.microsoft.com/office/2006/metadata/properties" xmlns:ns2="51941982-ce57-4695-adab-f4d0b1ba14b2" targetNamespace="http://schemas.microsoft.com/office/2006/metadata/properties" ma:root="true" ma:fieldsID="3d907b3b048cc11a0b09395b828831c5" ns2:_="">
     <xsd:import namespace="51941982-ce57-4695-adab-f4d0b1ba14b2"/>
@@ -25060,22 +25091,24 @@
 </ct:contentTypeSchema>
 </file>
 
-<file path=customXml/item2.xml><?xml version="1.0" encoding="utf-8"?>
-<p:properties xmlns:p="http://schemas.microsoft.com/office/2006/metadata/properties" xmlns:xsi="http://www.w3.org/2001/XMLSchema-instance" xmlns:pc="http://schemas.microsoft.com/office/infopath/2007/PartnerControls">
-  <documentManagement/>
-</p:properties>
+<file path=customXml/itemProps1.xml><?xml version="1.0" encoding="utf-8"?>
+<ds:datastoreItem xmlns:ds="http://schemas.openxmlformats.org/officeDocument/2006/customXml" ds:itemID="{185798D4-5360-400F-8143-E792BD4F3397}">
+  <ds:schemaRefs>
+    <ds:schemaRef ds:uri="http://schemas.microsoft.com/sharepoint/v3/contenttype/forms"/>
+  </ds:schemaRefs>
+</ds:datastoreItem>
 </file>
 
-<file path=customXml/item3.xml><?xml version="1.0" encoding="utf-8"?>
-<?mso-contentType ?>
-<FormTemplates xmlns="http://schemas.microsoft.com/sharepoint/v3/contenttype/forms">
-  <Display>DocumentLibraryForm</Display>
-  <Edit>DocumentLibraryForm</Edit>
-  <New>DocumentLibraryForm</New>
-</FormTemplates>
+<file path=customXml/itemProps2.xml><?xml version="1.0" encoding="utf-8"?>
+<ds:datastoreItem xmlns:ds="http://schemas.openxmlformats.org/officeDocument/2006/customXml" ds:itemID="{A38E1E59-888B-441C-9121-4EABD7ED75E7}">
+  <ds:schemaRefs>
+    <ds:schemaRef ds:uri="http://schemas.microsoft.com/office/2006/metadata/properties"/>
+    <ds:schemaRef ds:uri="http://schemas.microsoft.com/office/infopath/2007/PartnerControls"/>
+  </ds:schemaRefs>
+</ds:datastoreItem>
 </file>
 
-<file path=customXml/itemProps1.xml><?xml version="1.0" encoding="utf-8"?>
+<file path=customXml/itemProps3.xml><?xml version="1.0" encoding="utf-8"?>
 <ds:datastoreItem xmlns:ds="http://schemas.openxmlformats.org/officeDocument/2006/customXml" ds:itemID="{DAD2D59C-F575-4AEE-BD22-076D7E45FDE8}">
   <ds:schemaRefs>
     <ds:schemaRef ds:uri="http://schemas.microsoft.com/office/2006/metadata/contentType"/>
@@ -25091,21 +25124,4 @@
     <ds:schemaRef ds:uri="http://schemas.microsoft.com/internal/obd"/>
   </ds:schemaRefs>
 </ds:datastoreItem>
-</file>
-
-<file path=customXml/itemProps2.xml><?xml version="1.0" encoding="utf-8"?>
-<ds:datastoreItem xmlns:ds="http://schemas.openxmlformats.org/officeDocument/2006/customXml" ds:itemID="{A38E1E59-888B-441C-9121-4EABD7ED75E7}">
-  <ds:schemaRefs>
-    <ds:schemaRef ds:uri="http://schemas.microsoft.com/office/2006/metadata/properties"/>
-    <ds:schemaRef ds:uri="http://schemas.microsoft.com/office/infopath/2007/PartnerControls"/>
-  </ds:schemaRefs>
-</ds:datastoreItem>
-</file>
-
-<file path=customXml/itemProps3.xml><?xml version="1.0" encoding="utf-8"?>
-<ds:datastoreItem xmlns:ds="http://schemas.openxmlformats.org/officeDocument/2006/customXml" ds:itemID="{185798D4-5360-400F-8143-E792BD4F3397}">
-  <ds:schemaRefs>
-    <ds:schemaRef ds:uri="http://schemas.microsoft.com/sharepoint/v3/contenttype/forms"/>
-  </ds:schemaRefs>
-</ds:datastoreItem>
 </file>
</xml_diff>

<commit_message>
slight tweak to the angular notes
</commit_message>
<xml_diff>
--- a/W5/Ben-Notes/W5 Angular.docx
+++ b/W5/Ben-Notes/W5 Angular.docx
@@ -10553,134 +10553,7 @@
         </w:rPr>
         <w:t>*we’ll use bootstrap (specifically ngx-bootstrap - some guy’s recreation of bootstrap for angular*</w:t>
       </w:r>
-    </w:p>
-    <w:p>
-      <w:pPr>
-        <w:rPr>
-          <w:noProof/>
-        </w:rPr>
-      </w:pPr>
-    </w:p>
-    <w:p>
-      <w:pPr>
-        <w:spacing w:after="0"/>
-        <w:rPr>
-          <w:rFonts w:ascii="Arial" w:eastAsia="Arial" w:hAnsi="Arial" w:cs="Arial"/>
-          <w:noProof/>
-          <w:color w:val="000000" w:themeColor="text1"/>
-          <w:highlight w:val="cyan"/>
-        </w:rPr>
-      </w:pPr>
-      <w:r>
-        <w:rPr>
-          <w:rFonts w:ascii="Arial" w:eastAsia="Arial" w:hAnsi="Arial" w:cs="Arial"/>
-          <w:noProof/>
-          <w:color w:val="000000" w:themeColor="text1"/>
-          <w:highlight w:val="cyan"/>
-        </w:rPr>
-        <w:t>npm install ngx-bootstrap --save</w:t>
-      </w:r>
-    </w:p>
-    <w:p>
-      <w:pPr>
-        <w:spacing w:after="0"/>
-        <w:rPr>
-          <w:rFonts w:ascii="Arial" w:eastAsia="Arial" w:hAnsi="Arial" w:cs="Arial"/>
-          <w:noProof/>
-          <w:color w:val="000000" w:themeColor="text1"/>
-          <w:highlight w:val="cyan"/>
-        </w:rPr>
-      </w:pPr>
-      <w:r>
-        <w:rPr>
-          <w:rFonts w:ascii="Arial" w:eastAsia="Arial" w:hAnsi="Arial" w:cs="Arial"/>
-          <w:noProof/>
-          <w:color w:val="000000" w:themeColor="text1"/>
-          <w:highlight w:val="cyan"/>
-        </w:rPr>
-        <w:t>npm install bootstrap</w:t>
-      </w:r>
-    </w:p>
-    <w:p>
-      <w:pPr>
-        <w:rPr>
-          <w:noProof/>
-        </w:rPr>
-      </w:pPr>
-    </w:p>
-    <w:p>
-      <w:pPr>
-        <w:pStyle w:val="ListParagraph"/>
-        <w:numPr>
-          <w:ilvl w:val="0"/>
-          <w:numId w:val="22"/>
-        </w:numPr>
-        <w:spacing w:before="240" w:after="240"/>
-        <w:rPr>
-          <w:rFonts w:ascii="Arial" w:eastAsia="Arial" w:hAnsi="Arial" w:cs="Arial"/>
-          <w:noProof/>
-          <w:color w:val="000000" w:themeColor="text1"/>
-        </w:rPr>
-      </w:pPr>
-      <w:r>
-        <w:rPr>
-          <w:rFonts w:ascii="Arial" w:eastAsia="Arial" w:hAnsi="Arial" w:cs="Arial"/>
-          <w:noProof/>
-          <w:color w:val="000000" w:themeColor="text1"/>
-        </w:rPr>
-        <w:t>You should have ngx-bootstrap already in your node_modules. If you don’t for some reason, you’ll need the following commands</w:t>
-      </w:r>
-    </w:p>
-    <w:p>
-      <w:pPr>
-        <w:spacing w:after="0"/>
-        <w:rPr>
-          <w:rFonts w:ascii="Arial" w:eastAsia="Arial" w:hAnsi="Arial" w:cs="Arial"/>
-          <w:noProof/>
-          <w:color w:val="000000" w:themeColor="text1"/>
-          <w:highlight w:val="cyan"/>
-        </w:rPr>
-      </w:pPr>
-      <w:r>
-        <w:rPr>
-          <w:rFonts w:ascii="Arial" w:eastAsia="Arial" w:hAnsi="Arial" w:cs="Arial"/>
-          <w:noProof/>
-          <w:color w:val="000000" w:themeColor="text1"/>
-          <w:highlight w:val="cyan"/>
-        </w:rPr>
-        <w:t xml:space="preserve"> </w:t>
-      </w:r>
-    </w:p>
-    <w:p>
-      <w:pPr>
-        <w:spacing w:after="0"/>
-        <w:rPr>
-          <w:rFonts w:ascii="Arial" w:eastAsia="Arial" w:hAnsi="Arial" w:cs="Arial"/>
-          <w:noProof/>
-          <w:color w:val="000000" w:themeColor="text1"/>
-          <w:highlight w:val="cyan"/>
-        </w:rPr>
-      </w:pPr>
-      <w:r>
-        <w:rPr>
-          <w:rFonts w:ascii="Arial" w:eastAsia="Arial" w:hAnsi="Arial" w:cs="Arial"/>
-          <w:noProof/>
-          <w:color w:val="000000" w:themeColor="text1"/>
-          <w:highlight w:val="cyan"/>
-        </w:rPr>
-        <w:t xml:space="preserve">ng add ngx-bootstrap </w:t>
-      </w:r>
-    </w:p>
-    <w:p>
-      <w:pPr>
-        <w:rPr>
-          <w:noProof/>
-        </w:rPr>
-      </w:pPr>
-    </w:p>
-    <w:p>
-      <w:pPr>
-        <w:spacing w:after="0"/>
+      <w:r>
         <w:rPr>
           <w:rFonts w:ascii="Arial" w:eastAsia="Arial" w:hAnsi="Arial" w:cs="Arial"/>
           <w:noProof/>
@@ -10688,6 +10561,19 @@
           <w:sz w:val="26"/>
           <w:szCs w:val="26"/>
         </w:rPr>
+        <w:t xml:space="preserve"> It’s really easy to use – just put this in the head of your index.html:</w:t>
+      </w:r>
+    </w:p>
+    <w:p>
+      <w:pPr>
+        <w:spacing w:after="0"/>
+        <w:rPr>
+          <w:rFonts w:ascii="Arial" w:eastAsia="Arial" w:hAnsi="Arial" w:cs="Arial"/>
+          <w:noProof/>
+          <w:color w:val="000000" w:themeColor="text1"/>
+          <w:sz w:val="18"/>
+          <w:szCs w:val="18"/>
+        </w:rPr>
       </w:pPr>
       <w:r>
         <w:rPr>
@@ -10697,15 +10583,18 @@
           <w:sz w:val="26"/>
           <w:szCs w:val="26"/>
         </w:rPr>
-        <w:t>*Run these commands if bootstrap doesn’t work out of the box*</w:t>
-      </w:r>
-    </w:p>
-    <w:p>
-      <w:pPr>
-        <w:rPr>
-          <w:noProof/>
-        </w:rPr>
-      </w:pPr>
+        <w:t xml:space="preserve">  </w:t>
+      </w:r>
+      <w:r>
+        <w:rPr>
+          <w:rFonts w:ascii="Arial" w:eastAsia="Arial" w:hAnsi="Arial" w:cs="Arial"/>
+          <w:noProof/>
+          <w:color w:val="000000" w:themeColor="text1"/>
+          <w:sz w:val="18"/>
+          <w:szCs w:val="18"/>
+        </w:rPr>
+        <w:t>&lt;!--- This is all we need to add to use NGX Boostrap - a styling framework --&gt;</w:t>
+      </w:r>
     </w:p>
     <w:p>
       <w:pPr>
@@ -10714,54 +10603,32 @@
           <w:rFonts w:ascii="Arial" w:eastAsia="Arial" w:hAnsi="Arial" w:cs="Arial"/>
           <w:noProof/>
           <w:color w:val="000000" w:themeColor="text1"/>
-          <w:sz w:val="22"/>
-          <w:szCs w:val="22"/>
-          <w:highlight w:val="cyan"/>
-        </w:rPr>
-      </w:pPr>
-      <w:r>
-        <w:rPr>
-          <w:rFonts w:ascii="Arial" w:eastAsia="Arial" w:hAnsi="Arial" w:cs="Arial"/>
-          <w:noProof/>
-          <w:color w:val="000000" w:themeColor="text1"/>
-          <w:sz w:val="22"/>
-          <w:szCs w:val="22"/>
-          <w:highlight w:val="cyan"/>
-        </w:rPr>
-        <w:t>npm uninstall @schematics/angular</w:t>
+          <w:sz w:val="18"/>
+          <w:szCs w:val="18"/>
+        </w:rPr>
+      </w:pPr>
+      <w:r>
+        <w:rPr>
+          <w:rFonts w:ascii="Arial" w:eastAsia="Arial" w:hAnsi="Arial" w:cs="Arial"/>
+          <w:noProof/>
+          <w:color w:val="000000" w:themeColor="text1"/>
+          <w:sz w:val="18"/>
+          <w:szCs w:val="18"/>
+        </w:rPr>
+        <w:t>&lt;link href="https://cdn.jsdelivr.net/npm/bootstrap@5.2.3/dist/css/bootstrap.min.css" rel="stylesheet" integrity="sha384-rbsA2VBKQhggwzxH7pPCaAqO46MgnOM80zW1RWuH61DGLwZJEdK2Kadq2F9CUG65" crossorigin="anonymous"&gt;</w:t>
       </w:r>
     </w:p>
     <w:p>
       <w:pPr>
         <w:spacing w:after="0"/>
         <w:rPr>
-          <w:noProof/>
-        </w:rPr>
-      </w:pPr>
-      <w:r>
-        <w:rPr>
-          <w:rFonts w:ascii="Arial" w:eastAsia="Arial" w:hAnsi="Arial" w:cs="Arial"/>
-          <w:noProof/>
-          <w:color w:val="000000" w:themeColor="text1"/>
-          <w:sz w:val="22"/>
-          <w:szCs w:val="22"/>
-          <w:highlight w:val="cyan"/>
-        </w:rPr>
-        <w:t xml:space="preserve">npm install </w:t>
-      </w:r>
-      <w:hyperlink r:id="rId15">
-        <w:r>
-          <w:rPr>
-            <w:rStyle w:val="Hyperlink"/>
-            <w:rFonts w:ascii="Arial" w:eastAsia="Arial" w:hAnsi="Arial" w:cs="Arial"/>
-            <w:noProof/>
-            <w:sz w:val="22"/>
-            <w:szCs w:val="22"/>
-            <w:highlight w:val="cyan"/>
-          </w:rPr>
-          <w:t>@schematics/angular@9.1.0</w:t>
-        </w:r>
-      </w:hyperlink>
+          <w:rFonts w:ascii="Arial" w:eastAsia="Arial" w:hAnsi="Arial" w:cs="Arial"/>
+          <w:noProof/>
+          <w:color w:val="000000" w:themeColor="text1"/>
+          <w:sz w:val="26"/>
+          <w:szCs w:val="26"/>
+        </w:rPr>
+      </w:pPr>
     </w:p>
     <w:p>
       <w:pPr>
@@ -10770,29 +10637,20 @@
           <w:rFonts w:ascii="Arial" w:eastAsia="Arial" w:hAnsi="Arial" w:cs="Arial"/>
           <w:noProof/>
           <w:color w:val="000000" w:themeColor="text1"/>
-          <w:sz w:val="22"/>
-          <w:szCs w:val="22"/>
-          <w:highlight w:val="cyan"/>
-        </w:rPr>
-      </w:pPr>
-      <w:r>
-        <w:rPr>
-          <w:rFonts w:ascii="Arial" w:eastAsia="Arial" w:hAnsi="Arial" w:cs="Arial"/>
-          <w:noProof/>
-          <w:color w:val="000000" w:themeColor="text1"/>
-          <w:sz w:val="22"/>
-          <w:szCs w:val="22"/>
-          <w:highlight w:val="cyan"/>
-        </w:rPr>
-        <w:t>ng add ngx-bootstrap</w:t>
-      </w:r>
-    </w:p>
-    <w:p>
-      <w:pPr>
-        <w:rPr>
-          <w:noProof/>
-        </w:rPr>
-      </w:pPr>
+          <w:sz w:val="26"/>
+          <w:szCs w:val="26"/>
+        </w:rPr>
+      </w:pPr>
+      <w:r>
+        <w:rPr>
+          <w:rFonts w:ascii="Arial" w:eastAsia="Arial" w:hAnsi="Arial" w:cs="Arial"/>
+          <w:noProof/>
+          <w:color w:val="000000" w:themeColor="text1"/>
+          <w:sz w:val="26"/>
+          <w:szCs w:val="26"/>
+        </w:rPr>
+        <w:t xml:space="preserve">Here’s what it looks like </w:t>
+      </w:r>
     </w:p>
     <w:p>
       <w:pPr>
@@ -10801,43 +10659,53 @@
           <w:rFonts w:ascii="Arial" w:eastAsia="Arial" w:hAnsi="Arial" w:cs="Arial"/>
           <w:noProof/>
           <w:color w:val="000000" w:themeColor="text1"/>
-          <w:sz w:val="22"/>
-          <w:szCs w:val="22"/>
-        </w:rPr>
-      </w:pPr>
-      <w:r>
-        <w:rPr>
-          <w:rFonts w:ascii="Arial" w:eastAsia="Arial" w:hAnsi="Arial" w:cs="Arial"/>
-          <w:noProof/>
-          <w:color w:val="000000" w:themeColor="text1"/>
-          <w:sz w:val="22"/>
-          <w:szCs w:val="22"/>
-        </w:rPr>
-        <w:t>*If you get any errors related to versioning being out of date:</w:t>
-      </w:r>
-    </w:p>
-    <w:p>
-      <w:pPr>
-        <w:spacing w:after="0"/>
-        <w:rPr>
-          <w:rFonts w:ascii="Arial" w:eastAsia="Arial" w:hAnsi="Arial" w:cs="Arial"/>
-          <w:noProof/>
-          <w:color w:val="000000" w:themeColor="text1"/>
-          <w:sz w:val="22"/>
-          <w:szCs w:val="22"/>
-          <w:highlight w:val="cyan"/>
-        </w:rPr>
-      </w:pPr>
-      <w:r>
-        <w:rPr>
-          <w:rFonts w:ascii="Arial" w:eastAsia="Arial" w:hAnsi="Arial" w:cs="Arial"/>
-          <w:noProof/>
-          <w:color w:val="000000" w:themeColor="text1"/>
-          <w:sz w:val="22"/>
-          <w:szCs w:val="22"/>
-          <w:highlight w:val="cyan"/>
-        </w:rPr>
-        <w:t>npm audit fix --force</w:t>
+          <w:sz w:val="26"/>
+          <w:szCs w:val="26"/>
+        </w:rPr>
+      </w:pPr>
+      <w:r>
+        <w:rPr>
+          <w:rFonts w:ascii="Arial" w:eastAsia="Arial" w:hAnsi="Arial" w:cs="Arial"/>
+          <w:noProof/>
+          <w:color w:val="000000" w:themeColor="text1"/>
+          <w:sz w:val="26"/>
+          <w:szCs w:val="26"/>
+        </w:rPr>
+        <w:drawing>
+          <wp:inline distT="0" distB="0" distL="0" distR="0" wp14:anchorId="427BDDCD" wp14:editId="032F37BC">
+            <wp:extent cx="4953000" cy="2870199"/>
+            <wp:effectExtent l="0" t="0" r="0" b="6985"/>
+            <wp:docPr id="1400505255" name="Picture 1" descr="A screen shot of a computer program&#10;&#10;AI-generated content may be incorrect."/>
+            <wp:cNvGraphicFramePr>
+              <a:graphicFrameLocks xmlns:a="http://schemas.openxmlformats.org/drawingml/2006/main" noChangeAspect="1"/>
+            </wp:cNvGraphicFramePr>
+            <a:graphic xmlns:a="http://schemas.openxmlformats.org/drawingml/2006/main">
+              <a:graphicData uri="http://schemas.openxmlformats.org/drawingml/2006/picture">
+                <pic:pic xmlns:pic="http://schemas.openxmlformats.org/drawingml/2006/picture">
+                  <pic:nvPicPr>
+                    <pic:cNvPr id="1400505255" name="Picture 1" descr="A screen shot of a computer program&#10;&#10;AI-generated content may be incorrect."/>
+                    <pic:cNvPicPr/>
+                  </pic:nvPicPr>
+                  <pic:blipFill>
+                    <a:blip r:embed="rId15"/>
+                    <a:stretch>
+                      <a:fillRect/>
+                    </a:stretch>
+                  </pic:blipFill>
+                  <pic:spPr>
+                    <a:xfrm>
+                      <a:off x="0" y="0"/>
+                      <a:ext cx="4961905" cy="2875359"/>
+                    </a:xfrm>
+                    <a:prstGeom prst="rect">
+                      <a:avLst/>
+                    </a:prstGeom>
+                  </pic:spPr>
+                </pic:pic>
+              </a:graphicData>
+            </a:graphic>
+          </wp:inline>
+        </w:drawing>
       </w:r>
     </w:p>
     <w:p>
@@ -10877,7 +10745,6 @@
           <w:sz w:val="30"/>
           <w:szCs w:val="30"/>
         </w:rPr>
-        <w:lastRenderedPageBreak/>
         <w:t>Services</w:t>
       </w:r>
     </w:p>
@@ -10927,14 +10794,6 @@
           <w:color w:val="000000" w:themeColor="text1"/>
         </w:rPr>
         <w:t xml:space="preserve"> with different components of our Angular application.</w:t>
-      </w:r>
-      <w:r>
-        <w:rPr>
-          <w:rFonts w:ascii="Arial" w:eastAsia="Arial" w:hAnsi="Arial" w:cs="Arial"/>
-          <w:noProof/>
-          <w:color w:val="000000" w:themeColor="text1"/>
-        </w:rPr>
-        <w:t>lkkkk</w:t>
       </w:r>
     </w:p>
     <w:p>
@@ -14699,7 +14558,9 @@
           <w:szCs w:val="26"/>
         </w:rPr>
       </w:pPr>
-      <w:r>
+    </w:p>
+    <w:p>
+      <w:pPr>
         <w:rPr>
           <w:rFonts w:ascii="Arial" w:eastAsia="Arial" w:hAnsi="Arial" w:cs="Arial"/>
           <w:b/>
@@ -14709,6 +14570,17 @@
           <w:sz w:val="26"/>
           <w:szCs w:val="26"/>
         </w:rPr>
+      </w:pPr>
+      <w:r>
+        <w:rPr>
+          <w:rFonts w:ascii="Arial" w:eastAsia="Arial" w:hAnsi="Arial" w:cs="Arial"/>
+          <w:b/>
+          <w:bCs/>
+          <w:noProof/>
+          <w:color w:val="000000" w:themeColor="text1"/>
+          <w:sz w:val="26"/>
+          <w:szCs w:val="26"/>
+        </w:rPr>
         <w:t>Component Lifecycle Methods</w:t>
       </w:r>
       <w:r>
@@ -14770,13 +14642,21 @@
           <w:noProof/>
           <w:color w:val="000000" w:themeColor="text1"/>
         </w:rPr>
-        <w:t xml:space="preserve">phases a component goes through when rendered on the webpage. We can “hook” into these phases to execute code when they occur. Some examples inclulde: </w:t>
+        <w:t xml:space="preserve">phases a component goes through when rendered on the webpage. We can “hook” into these phases to </w:t>
+      </w:r>
+      <w:r>
+        <w:rPr>
+          <w:rFonts w:ascii="Arial" w:eastAsia="Arial" w:hAnsi="Arial" w:cs="Arial"/>
+          <w:noProof/>
+          <w:color w:val="000000" w:themeColor="text1"/>
+        </w:rPr>
+        <w:lastRenderedPageBreak/>
+        <w:t xml:space="preserve">execute code when they occur. Some examples inclulde: </w:t>
       </w:r>
       <w:r>
         <w:br/>
       </w:r>
       <w:r>
-        <w:lastRenderedPageBreak/>
         <w:br/>
       </w:r>
     </w:p>
@@ -15484,6 +15364,7 @@
           <w:noProof/>
           <w:color w:val="000000" w:themeColor="text1"/>
         </w:rPr>
+        <w:lastRenderedPageBreak/>
         <w:t>E.g. describe(‘AppComponent’, callback)</w:t>
       </w:r>
     </w:p>
@@ -15507,7 +15388,6 @@
           <w:noProof/>
           <w:color w:val="000000" w:themeColor="text1"/>
         </w:rPr>
-        <w:lastRenderedPageBreak/>
         <w:t>Jasmine has beforeEach, afterEach, beforeAll, afterAll, just like JUnit</w:t>
       </w:r>
     </w:p>
@@ -24343,7 +24223,6 @@
   <w:style w:type="character" w:default="1" w:styleId="DefaultParagraphFont">
     <w:name w:val="Default Paragraph Font"/>
     <w:uiPriority w:val="1"/>
-    <w:semiHidden/>
     <w:unhideWhenUsed/>
   </w:style>
   <w:style w:type="table" w:default="1" w:styleId="TableNormal">

</xml_diff>